<commit_message>
Update Interview - Questions.docx
</commit_message>
<xml_diff>
--- a/Documentation/Interview - Questions.docx
+++ b/Documentation/Interview - Questions.docx
@@ -147,13 +147,7 @@
         <w:rPr>
           <w:lang w:val="en-US"/>
         </w:rPr>
-        <w:t xml:space="preserve">Yes - </w:t>
-      </w:r>
-      <w:r>
-        <w:rPr>
-          <w:lang w:val="en-US"/>
-        </w:rPr>
-        <w:t>Could you please elaborate on your experience with it?</w:t>
+        <w:t>Yes - Could you please elaborate on your experience with it?</w:t>
       </w:r>
     </w:p>
     <w:p>
@@ -173,13 +167,501 @@
         <w:rPr>
           <w:lang w:val="en-US"/>
         </w:rPr>
-        <w:t xml:space="preserve">No - </w:t>
-      </w:r>
-      <w:r>
-        <w:rPr>
-          <w:lang w:val="en-US"/>
-        </w:rPr>
-        <w:t>Would you use it as a tool?</w:t>
+        <w:t>No - Would you use it as a tool? Please elaborate on why if possible.</w:t>
+      </w:r>
+    </w:p>
+    <w:p>
+      <w:pPr>
+        <w:pStyle w:val="ListParagraph"/>
+        <w:numPr>
+          <w:ilvl w:val="0"/>
+          <w:numId w:val="1"/>
+        </w:numPr>
+        <w:rPr>
+          <w:b/>
+          <w:bCs/>
+          <w:lang w:val="en-US"/>
+        </w:rPr>
+      </w:pPr>
+      <w:r>
+        <w:rPr>
+          <w:lang w:val="en-US"/>
+        </w:rPr>
+        <w:t xml:space="preserve">What do you think its impact is when compared </w:t>
+      </w:r>
+      <w:r>
+        <w:rPr>
+          <w:lang w:val="en-US"/>
+        </w:rPr>
+        <w:t>to</w:t>
+      </w:r>
+      <w:r>
+        <w:rPr>
+          <w:lang w:val="en-US"/>
+        </w:rPr>
+        <w:t xml:space="preserve"> non-VR travel training approaches?</w:t>
+      </w:r>
+    </w:p>
+    <w:p>
+      <w:pPr>
+        <w:rPr>
+          <w:b/>
+          <w:bCs/>
+          <w:lang w:val="en-US"/>
+        </w:rPr>
+      </w:pPr>
+      <w:r>
+        <w:rPr>
+          <w:b/>
+          <w:bCs/>
+          <w:lang w:val="en-US"/>
+        </w:rPr>
+        <w:t>Post-Demo</w:t>
+      </w:r>
+      <w:r>
+        <w:rPr>
+          <w:b/>
+          <w:bCs/>
+          <w:lang w:val="en-US"/>
+        </w:rPr>
+        <w:t xml:space="preserve"> (</w:t>
+      </w:r>
+      <w:proofErr w:type="spellStart"/>
+      <w:r>
+        <w:rPr>
+          <w:b/>
+          <w:bCs/>
+          <w:lang w:val="en-US"/>
+        </w:rPr>
+        <w:t>Singleplayer</w:t>
+      </w:r>
+      <w:proofErr w:type="spellEnd"/>
+      <w:r>
+        <w:rPr>
+          <w:b/>
+          <w:bCs/>
+          <w:lang w:val="en-US"/>
+        </w:rPr>
+        <w:t xml:space="preserve"> – Participant only)</w:t>
+      </w:r>
+      <w:r>
+        <w:rPr>
+          <w:b/>
+          <w:bCs/>
+          <w:lang w:val="en-US"/>
+        </w:rPr>
+        <w:t>:</w:t>
+      </w:r>
+    </w:p>
+    <w:p>
+      <w:pPr>
+        <w:pStyle w:val="ListParagraph"/>
+        <w:numPr>
+          <w:ilvl w:val="0"/>
+          <w:numId w:val="1"/>
+        </w:numPr>
+        <w:rPr>
+          <w:b/>
+          <w:bCs/>
+          <w:lang w:val="en-US"/>
+        </w:rPr>
+      </w:pPr>
+      <w:r>
+        <w:rPr>
+          <w:lang w:val="en-US"/>
+        </w:rPr>
+        <w:t>Are there any challenges surrounding teaching participants the controls interface (i.e., how to use the different buttons on the motion controllers)?</w:t>
+      </w:r>
+    </w:p>
+    <w:p>
+      <w:pPr>
+        <w:pStyle w:val="ListParagraph"/>
+        <w:numPr>
+          <w:ilvl w:val="0"/>
+          <w:numId w:val="1"/>
+        </w:numPr>
+        <w:rPr>
+          <w:lang w:val="en-US"/>
+        </w:rPr>
+      </w:pPr>
+      <w:r>
+        <w:rPr>
+          <w:lang w:val="en-US"/>
+        </w:rPr>
+        <w:t>Are there any challenges surrounding the experience of virtual movement for participants?</w:t>
+      </w:r>
+    </w:p>
+    <w:p>
+      <w:pPr>
+        <w:pStyle w:val="ListParagraph"/>
+        <w:numPr>
+          <w:ilvl w:val="0"/>
+          <w:numId w:val="1"/>
+        </w:numPr>
+        <w:rPr>
+          <w:lang w:val="en-US"/>
+        </w:rPr>
+      </w:pPr>
+      <w:r>
+        <w:rPr>
+          <w:lang w:val="en-US"/>
+        </w:rPr>
+        <w:t>From all the options available, which</w:t>
+      </w:r>
+      <w:r>
+        <w:rPr>
+          <w:lang w:val="en-US"/>
+        </w:rPr>
+        <w:t xml:space="preserve"> locomotion</w:t>
+      </w:r>
+      <w:r>
+        <w:rPr>
+          <w:lang w:val="en-US"/>
+        </w:rPr>
+        <w:t xml:space="preserve"> method would you be most likely to </w:t>
+      </w:r>
+      <w:proofErr w:type="spellStart"/>
+      <w:r>
+        <w:rPr>
+          <w:lang w:val="en-US"/>
+        </w:rPr>
+        <w:t>utilise</w:t>
+      </w:r>
+      <w:proofErr w:type="spellEnd"/>
+      <w:r>
+        <w:rPr>
+          <w:lang w:val="en-US"/>
+        </w:rPr>
+        <w:t xml:space="preserve"> in a travel training scenario</w:t>
+      </w:r>
+      <w:r>
+        <w:rPr>
+          <w:lang w:val="en-US"/>
+        </w:rPr>
+        <w:t xml:space="preserve">? </w:t>
+      </w:r>
+    </w:p>
+    <w:p>
+      <w:pPr>
+        <w:pStyle w:val="ListParagraph"/>
+        <w:numPr>
+          <w:ilvl w:val="1"/>
+          <w:numId w:val="1"/>
+        </w:numPr>
+        <w:rPr>
+          <w:lang w:val="en-US"/>
+        </w:rPr>
+      </w:pPr>
+      <w:r>
+        <w:rPr>
+          <w:lang w:val="en-US"/>
+        </w:rPr>
+        <w:t>Please elaborate on why if possible.</w:t>
+      </w:r>
+    </w:p>
+    <w:p>
+      <w:pPr>
+        <w:pStyle w:val="ListParagraph"/>
+        <w:numPr>
+          <w:ilvl w:val="0"/>
+          <w:numId w:val="1"/>
+        </w:numPr>
+        <w:rPr>
+          <w:b/>
+          <w:bCs/>
+          <w:lang w:val="en-US"/>
+        </w:rPr>
+      </w:pPr>
+      <w:r>
+        <w:rPr>
+          <w:lang w:val="en-US"/>
+        </w:rPr>
+        <w:t>From all the options available, which</w:t>
+      </w:r>
+      <w:r>
+        <w:rPr>
+          <w:lang w:val="en-US"/>
+        </w:rPr>
+        <w:t xml:space="preserve"> locomotion</w:t>
+      </w:r>
+      <w:r>
+        <w:rPr>
+          <w:lang w:val="en-US"/>
+        </w:rPr>
+        <w:t xml:space="preserve"> method would you be least likely to </w:t>
+      </w:r>
+      <w:proofErr w:type="spellStart"/>
+      <w:r>
+        <w:rPr>
+          <w:lang w:val="en-US"/>
+        </w:rPr>
+        <w:t>utilise</w:t>
+      </w:r>
+      <w:proofErr w:type="spellEnd"/>
+      <w:r>
+        <w:rPr>
+          <w:lang w:val="en-US"/>
+        </w:rPr>
+        <w:t xml:space="preserve"> in a travel training scenario</w:t>
+      </w:r>
+      <w:r>
+        <w:rPr>
+          <w:lang w:val="en-US"/>
+        </w:rPr>
+        <w:t xml:space="preserve">? </w:t>
+      </w:r>
+    </w:p>
+    <w:p>
+      <w:pPr>
+        <w:pStyle w:val="ListParagraph"/>
+        <w:numPr>
+          <w:ilvl w:val="1"/>
+          <w:numId w:val="1"/>
+        </w:numPr>
+        <w:rPr>
+          <w:b/>
+          <w:bCs/>
+          <w:lang w:val="en-US"/>
+        </w:rPr>
+      </w:pPr>
+      <w:r>
+        <w:rPr>
+          <w:lang w:val="en-US"/>
+        </w:rPr>
+        <w:t>Please elaborate on why if possible.</w:t>
+      </w:r>
+    </w:p>
+    <w:p>
+      <w:pPr>
+        <w:rPr>
+          <w:lang w:val="en-US"/>
+        </w:rPr>
+      </w:pPr>
+      <w:r>
+        <w:rPr>
+          <w:b/>
+          <w:bCs/>
+          <w:lang w:val="en-US"/>
+        </w:rPr>
+        <w:t>Post-Demo (Multiplayer – Participant and Trainer):</w:t>
+      </w:r>
+    </w:p>
+    <w:p>
+      <w:pPr>
+        <w:pStyle w:val="ListParagraph"/>
+        <w:numPr>
+          <w:ilvl w:val="0"/>
+          <w:numId w:val="1"/>
+        </w:numPr>
+        <w:rPr>
+          <w:b/>
+          <w:bCs/>
+          <w:lang w:val="en-US"/>
+        </w:rPr>
+      </w:pPr>
+      <w:r>
+        <w:rPr>
+          <w:lang w:val="en-US"/>
+        </w:rPr>
+        <w:t>Which version of the tool would you use?</w:t>
+      </w:r>
+    </w:p>
+    <w:p>
+      <w:pPr>
+        <w:pStyle w:val="ListParagraph"/>
+        <w:numPr>
+          <w:ilvl w:val="1"/>
+          <w:numId w:val="1"/>
+        </w:numPr>
+        <w:rPr>
+          <w:b/>
+          <w:bCs/>
+          <w:lang w:val="en-US"/>
+        </w:rPr>
+      </w:pPr>
+      <w:r>
+        <w:rPr>
+          <w:lang w:val="en-US"/>
+        </w:rPr>
+        <w:t>Please elaborate on why if possible</w:t>
+      </w:r>
+    </w:p>
+    <w:p>
+      <w:pPr>
+        <w:pStyle w:val="ListParagraph"/>
+        <w:numPr>
+          <w:ilvl w:val="0"/>
+          <w:numId w:val="1"/>
+        </w:numPr>
+        <w:rPr>
+          <w:b/>
+          <w:bCs/>
+          <w:lang w:val="en-US"/>
+        </w:rPr>
+      </w:pPr>
+      <w:r>
+        <w:rPr>
+          <w:lang w:val="en-US"/>
+        </w:rPr>
+        <w:t>Are there any other factors you’d like the trainer to be able to control?</w:t>
+      </w:r>
+    </w:p>
+    <w:p>
+      <w:pPr>
+        <w:pStyle w:val="ListParagraph"/>
+        <w:numPr>
+          <w:ilvl w:val="0"/>
+          <w:numId w:val="1"/>
+        </w:numPr>
+        <w:rPr>
+          <w:lang w:val="en-US"/>
+        </w:rPr>
+      </w:pPr>
+      <w:r>
+        <w:rPr>
+          <w:lang w:val="en-US"/>
+        </w:rPr>
+        <w:t>Would you rather the trainer have an identifiable character within the level or have them be invisible?</w:t>
+      </w:r>
+    </w:p>
+    <w:p>
+      <w:pPr>
+        <w:pStyle w:val="ListParagraph"/>
+        <w:numPr>
+          <w:ilvl w:val="1"/>
+          <w:numId w:val="1"/>
+        </w:numPr>
+        <w:rPr>
+          <w:lang w:val="en-US"/>
+        </w:rPr>
+      </w:pPr>
+      <w:r>
+        <w:rPr>
+          <w:lang w:val="en-US"/>
+        </w:rPr>
+        <w:t>Please elaborate on why if possible</w:t>
+      </w:r>
+    </w:p>
+    <w:p>
+      <w:pPr>
+        <w:rPr>
+          <w:lang w:val="en-US"/>
+        </w:rPr>
+      </w:pPr>
+    </w:p>
+    <w:p>
+      <w:pPr>
+        <w:rPr>
+          <w:lang w:val="en-US"/>
+        </w:rPr>
+      </w:pPr>
+      <w:r>
+        <w:rPr>
+          <w:lang w:val="en-US"/>
+        </w:rPr>
+        <w:br w:type="page"/>
+      </w:r>
+    </w:p>
+    <w:p>
+      <w:pPr>
+        <w:rPr>
+          <w:b/>
+          <w:bCs/>
+          <w:lang w:val="en-US"/>
+        </w:rPr>
+      </w:pPr>
+      <w:r>
+        <w:rPr>
+          <w:b/>
+          <w:bCs/>
+          <w:lang w:val="en-US"/>
+        </w:rPr>
+        <w:lastRenderedPageBreak/>
+        <w:t>(</w:t>
+      </w:r>
+      <w:r>
+        <w:rPr>
+          <w:b/>
+          <w:bCs/>
+          <w:lang w:val="en-US"/>
+        </w:rPr>
+        <w:t xml:space="preserve">Draft stuff </w:t>
+      </w:r>
+      <w:proofErr w:type="gramStart"/>
+      <w:r>
+        <w:rPr>
+          <w:b/>
+          <w:bCs/>
+          <w:lang w:val="en-US"/>
+        </w:rPr>
+        <w:t>For</w:t>
+      </w:r>
+      <w:proofErr w:type="gramEnd"/>
+      <w:r>
+        <w:rPr>
+          <w:b/>
+          <w:bCs/>
+          <w:lang w:val="en-US"/>
+        </w:rPr>
+        <w:t xml:space="preserve"> the REPORT)</w:t>
+      </w:r>
+    </w:p>
+    <w:p>
+      <w:pPr>
+        <w:rPr>
+          <w:lang w:val="en-US"/>
+        </w:rPr>
+      </w:pPr>
+      <w:r>
+        <w:rPr>
+          <w:lang w:val="en-US"/>
+        </w:rPr>
+        <w:t xml:space="preserve">To obtain additional feedback on the first prototype, a focus group comprising of several different travel trainers across the United Kingdom was formed. The purpose of the session was to collect “high quality data” from experts that would help drive the direction of the second prototype’s development phase. The chosen structure of the interview was semi-structured. This was done to allow for a mixture of both closed and open-ended questions in case there was the potential to pursue additional information. </w:t>
+      </w:r>
+    </w:p>
+    <w:p>
+      <w:pPr>
+        <w:rPr>
+          <w:lang w:val="en-US"/>
+        </w:rPr>
+      </w:pPr>
+      <w:r>
+        <w:rPr>
+          <w:lang w:val="en-US"/>
+        </w:rPr>
+        <w:t>In line with research conducted by Robson et al, the questions are designed to be short in nature to avoid risking a decrease in the interviewee’s understanding of the whole question. Similarly, the interview will also avoid the use of multi-</w:t>
+      </w:r>
+      <w:proofErr w:type="spellStart"/>
+      <w:r>
+        <w:rPr>
+          <w:lang w:val="en-US"/>
+        </w:rPr>
+        <w:t>barrelled</w:t>
+      </w:r>
+      <w:proofErr w:type="spellEnd"/>
+      <w:r>
+        <w:rPr>
+          <w:lang w:val="en-US"/>
+        </w:rPr>
+        <w:t xml:space="preserve"> questions. </w:t>
+      </w:r>
+      <w:r>
+        <w:rPr>
+          <w:lang w:val="en-US"/>
+        </w:rPr>
+        <w:t>Another aim during the design of the questions was</w:t>
+      </w:r>
+      <w:r>
+        <w:rPr>
+          <w:lang w:val="en-US"/>
+        </w:rPr>
+        <w:t xml:space="preserve"> to avoid invoking any sense of ambiguity or bias</w:t>
+      </w:r>
+      <w:r>
+        <w:rPr>
+          <w:lang w:val="en-US"/>
+        </w:rPr>
+        <w:t>. This was done</w:t>
       </w:r>
       <w:r>
         <w:rPr>
@@ -191,504 +673,18 @@
         <w:rPr>
           <w:lang w:val="en-US"/>
         </w:rPr>
-        <w:t>Please elaborate on why if possible</w:t>
-      </w:r>
-      <w:r>
-        <w:rPr>
-          <w:lang w:val="en-US"/>
-        </w:rPr>
-        <w:t>.</w:t>
-      </w:r>
-    </w:p>
-    <w:p>
-      <w:pPr>
-        <w:pStyle w:val="ListParagraph"/>
-        <w:numPr>
-          <w:ilvl w:val="0"/>
-          <w:numId w:val="1"/>
-        </w:numPr>
-        <w:rPr>
-          <w:b/>
-          <w:bCs/>
-          <w:lang w:val="en-US"/>
-        </w:rPr>
-      </w:pPr>
-      <w:r>
-        <w:rPr>
-          <w:lang w:val="en-US"/>
-        </w:rPr>
-        <w:t xml:space="preserve">What do you think its impact is when compared </w:t>
-      </w:r>
-      <w:r>
-        <w:rPr>
-          <w:lang w:val="en-US"/>
-        </w:rPr>
-        <w:t>to</w:t>
-      </w:r>
-      <w:r>
-        <w:rPr>
-          <w:lang w:val="en-US"/>
-        </w:rPr>
-        <w:t xml:space="preserve"> non-VR travel training approaches?</w:t>
-      </w:r>
-    </w:p>
-    <w:p>
-      <w:pPr>
-        <w:rPr>
-          <w:b/>
-          <w:bCs/>
-          <w:lang w:val="en-US"/>
-        </w:rPr>
-      </w:pPr>
-      <w:r>
-        <w:rPr>
-          <w:b/>
-          <w:bCs/>
-          <w:lang w:val="en-US"/>
-        </w:rPr>
-        <w:t>Post-Demo</w:t>
-      </w:r>
-      <w:r>
-        <w:rPr>
-          <w:b/>
-          <w:bCs/>
-          <w:lang w:val="en-US"/>
-        </w:rPr>
-        <w:t xml:space="preserve"> (</w:t>
+        <w:t xml:space="preserve">by first </w:t>
       </w:r>
       <w:proofErr w:type="spellStart"/>
       <w:r>
         <w:rPr>
-          <w:b/>
-          <w:bCs/>
-          <w:lang w:val="en-US"/>
-        </w:rPr>
-        <w:t>Singleplayer</w:t>
+          <w:lang w:val="en-US"/>
+        </w:rPr>
+        <w:t>obtainining</w:t>
       </w:r>
       <w:proofErr w:type="spellEnd"/>
       <w:r>
         <w:rPr>
-          <w:b/>
-          <w:bCs/>
-          <w:lang w:val="en-US"/>
-        </w:rPr>
-        <w:t xml:space="preserve"> – Participant only)</w:t>
-      </w:r>
-      <w:r>
-        <w:rPr>
-          <w:b/>
-          <w:bCs/>
-          <w:lang w:val="en-US"/>
-        </w:rPr>
-        <w:t>:</w:t>
-      </w:r>
-    </w:p>
-    <w:p>
-      <w:pPr>
-        <w:pStyle w:val="ListParagraph"/>
-        <w:numPr>
-          <w:ilvl w:val="0"/>
-          <w:numId w:val="1"/>
-        </w:numPr>
-        <w:rPr>
-          <w:b/>
-          <w:bCs/>
-          <w:lang w:val="en-US"/>
-        </w:rPr>
-      </w:pPr>
-      <w:r>
-        <w:rPr>
-          <w:lang w:val="en-US"/>
-        </w:rPr>
-        <w:t>Are there any challenges surrounding teaching participants the controls interface (i.e., how to use the different buttons on the motion controllers)?</w:t>
-      </w:r>
-    </w:p>
-    <w:p>
-      <w:pPr>
-        <w:pStyle w:val="ListParagraph"/>
-        <w:numPr>
-          <w:ilvl w:val="0"/>
-          <w:numId w:val="1"/>
-        </w:numPr>
-        <w:rPr>
-          <w:lang w:val="en-US"/>
-        </w:rPr>
-      </w:pPr>
-      <w:r>
-        <w:rPr>
-          <w:lang w:val="en-US"/>
-        </w:rPr>
-        <w:t>Are there any challenges surrounding the experience of virtual movement for participants?</w:t>
-      </w:r>
-    </w:p>
-    <w:p>
-      <w:pPr>
-        <w:pStyle w:val="ListParagraph"/>
-        <w:numPr>
-          <w:ilvl w:val="0"/>
-          <w:numId w:val="1"/>
-        </w:numPr>
-        <w:rPr>
-          <w:lang w:val="en-US"/>
-        </w:rPr>
-      </w:pPr>
-      <w:r>
-        <w:rPr>
-          <w:lang w:val="en-US"/>
-        </w:rPr>
-        <w:t>From all the options available, which</w:t>
-      </w:r>
-      <w:r>
-        <w:rPr>
-          <w:lang w:val="en-US"/>
-        </w:rPr>
-        <w:t xml:space="preserve"> locomotion</w:t>
-      </w:r>
-      <w:r>
-        <w:rPr>
-          <w:lang w:val="en-US"/>
-        </w:rPr>
-        <w:t xml:space="preserve"> method would you be most likely to </w:t>
-      </w:r>
-      <w:proofErr w:type="spellStart"/>
-      <w:r>
-        <w:rPr>
-          <w:lang w:val="en-US"/>
-        </w:rPr>
-        <w:t>utilise</w:t>
-      </w:r>
-      <w:proofErr w:type="spellEnd"/>
-      <w:r>
-        <w:rPr>
-          <w:lang w:val="en-US"/>
-        </w:rPr>
-        <w:t xml:space="preserve"> in a travel training scenario</w:t>
-      </w:r>
-      <w:r>
-        <w:rPr>
-          <w:lang w:val="en-US"/>
-        </w:rPr>
-        <w:t xml:space="preserve">? </w:t>
-      </w:r>
-    </w:p>
-    <w:p>
-      <w:pPr>
-        <w:pStyle w:val="ListParagraph"/>
-        <w:numPr>
-          <w:ilvl w:val="1"/>
-          <w:numId w:val="1"/>
-        </w:numPr>
-        <w:rPr>
-          <w:lang w:val="en-US"/>
-        </w:rPr>
-      </w:pPr>
-      <w:r>
-        <w:rPr>
-          <w:lang w:val="en-US"/>
-        </w:rPr>
-        <w:t>Please elaborate on why if possible.</w:t>
-      </w:r>
-    </w:p>
-    <w:p>
-      <w:pPr>
-        <w:pStyle w:val="ListParagraph"/>
-        <w:numPr>
-          <w:ilvl w:val="0"/>
-          <w:numId w:val="1"/>
-        </w:numPr>
-        <w:rPr>
-          <w:b/>
-          <w:bCs/>
-          <w:lang w:val="en-US"/>
-        </w:rPr>
-      </w:pPr>
-      <w:r>
-        <w:rPr>
-          <w:lang w:val="en-US"/>
-        </w:rPr>
-        <w:t>From all the options available, which</w:t>
-      </w:r>
-      <w:r>
-        <w:rPr>
-          <w:lang w:val="en-US"/>
-        </w:rPr>
-        <w:t xml:space="preserve"> locomotion</w:t>
-      </w:r>
-      <w:r>
-        <w:rPr>
-          <w:lang w:val="en-US"/>
-        </w:rPr>
-        <w:t xml:space="preserve"> method would you be least likely to </w:t>
-      </w:r>
-      <w:proofErr w:type="spellStart"/>
-      <w:r>
-        <w:rPr>
-          <w:lang w:val="en-US"/>
-        </w:rPr>
-        <w:t>utilise</w:t>
-      </w:r>
-      <w:proofErr w:type="spellEnd"/>
-      <w:r>
-        <w:rPr>
-          <w:lang w:val="en-US"/>
-        </w:rPr>
-        <w:t xml:space="preserve"> in a travel training scenario</w:t>
-      </w:r>
-      <w:r>
-        <w:rPr>
-          <w:lang w:val="en-US"/>
-        </w:rPr>
-        <w:t xml:space="preserve">? </w:t>
-      </w:r>
-    </w:p>
-    <w:p>
-      <w:pPr>
-        <w:pStyle w:val="ListParagraph"/>
-        <w:numPr>
-          <w:ilvl w:val="1"/>
-          <w:numId w:val="1"/>
-        </w:numPr>
-        <w:rPr>
-          <w:b/>
-          <w:bCs/>
-          <w:lang w:val="en-US"/>
-        </w:rPr>
-      </w:pPr>
-      <w:r>
-        <w:rPr>
-          <w:lang w:val="en-US"/>
-        </w:rPr>
-        <w:t>Please elaborate on why if possible.</w:t>
-      </w:r>
-    </w:p>
-    <w:p>
-      <w:pPr>
-        <w:rPr>
-          <w:lang w:val="en-US"/>
-        </w:rPr>
-      </w:pPr>
-      <w:r>
-        <w:rPr>
-          <w:b/>
-          <w:bCs/>
-          <w:lang w:val="en-US"/>
-        </w:rPr>
-        <w:t>Post-Demo (Multiplayer – Participant and Trainer):</w:t>
-      </w:r>
-    </w:p>
-    <w:p>
-      <w:pPr>
-        <w:pStyle w:val="ListParagraph"/>
-        <w:numPr>
-          <w:ilvl w:val="0"/>
-          <w:numId w:val="1"/>
-        </w:numPr>
-        <w:rPr>
-          <w:b/>
-          <w:bCs/>
-          <w:lang w:val="en-US"/>
-        </w:rPr>
-      </w:pPr>
-      <w:r>
-        <w:rPr>
-          <w:lang w:val="en-US"/>
-        </w:rPr>
-        <w:t>Which version of the tool would you use?</w:t>
-      </w:r>
-    </w:p>
-    <w:p>
-      <w:pPr>
-        <w:pStyle w:val="ListParagraph"/>
-        <w:numPr>
-          <w:ilvl w:val="1"/>
-          <w:numId w:val="1"/>
-        </w:numPr>
-        <w:rPr>
-          <w:b/>
-          <w:bCs/>
-          <w:lang w:val="en-US"/>
-        </w:rPr>
-      </w:pPr>
-      <w:r>
-        <w:rPr>
-          <w:lang w:val="en-US"/>
-        </w:rPr>
-        <w:t>Please elaborate on why if possible</w:t>
-      </w:r>
-    </w:p>
-    <w:p>
-      <w:pPr>
-        <w:pStyle w:val="ListParagraph"/>
-        <w:numPr>
-          <w:ilvl w:val="0"/>
-          <w:numId w:val="1"/>
-        </w:numPr>
-        <w:rPr>
-          <w:b/>
-          <w:bCs/>
-          <w:lang w:val="en-US"/>
-        </w:rPr>
-      </w:pPr>
-      <w:r>
-        <w:rPr>
-          <w:lang w:val="en-US"/>
-        </w:rPr>
-        <w:t>Are there any other factors you’d like the trainer to be able to control?</w:t>
-      </w:r>
-    </w:p>
-    <w:p>
-      <w:pPr>
-        <w:pStyle w:val="ListParagraph"/>
-        <w:numPr>
-          <w:ilvl w:val="0"/>
-          <w:numId w:val="1"/>
-        </w:numPr>
-        <w:rPr>
-          <w:lang w:val="en-US"/>
-        </w:rPr>
-      </w:pPr>
-      <w:r>
-        <w:rPr>
-          <w:lang w:val="en-US"/>
-        </w:rPr>
-        <w:t>Would you rather the trainer have an identifiable character within the level or have them be invisible?</w:t>
-      </w:r>
-    </w:p>
-    <w:p>
-      <w:pPr>
-        <w:pStyle w:val="ListParagraph"/>
-        <w:numPr>
-          <w:ilvl w:val="1"/>
-          <w:numId w:val="1"/>
-        </w:numPr>
-        <w:rPr>
-          <w:lang w:val="en-US"/>
-        </w:rPr>
-      </w:pPr>
-      <w:r>
-        <w:rPr>
-          <w:lang w:val="en-US"/>
-        </w:rPr>
-        <w:t>Please elaborate on why if possible</w:t>
-      </w:r>
-    </w:p>
-    <w:p>
-      <w:pPr>
-        <w:rPr>
-          <w:lang w:val="en-US"/>
-        </w:rPr>
-      </w:pPr>
-    </w:p>
-    <w:p>
-      <w:pPr>
-        <w:rPr>
-          <w:lang w:val="en-US"/>
-        </w:rPr>
-      </w:pPr>
-      <w:r>
-        <w:rPr>
-          <w:lang w:val="en-US"/>
-        </w:rPr>
-        <w:br w:type="page"/>
-      </w:r>
-    </w:p>
-    <w:p>
-      <w:pPr>
-        <w:rPr>
-          <w:b/>
-          <w:bCs/>
-          <w:lang w:val="en-US"/>
-        </w:rPr>
-      </w:pPr>
-      <w:r>
-        <w:rPr>
-          <w:b/>
-          <w:bCs/>
-          <w:lang w:val="en-US"/>
-        </w:rPr>
-        <w:lastRenderedPageBreak/>
-        <w:t>Focus Group Feedback</w:t>
-      </w:r>
-    </w:p>
-    <w:p>
-      <w:pPr>
-        <w:rPr>
-          <w:lang w:val="en-US"/>
-        </w:rPr>
-      </w:pPr>
-      <w:r>
-        <w:rPr>
-          <w:lang w:val="en-US"/>
-        </w:rPr>
-        <w:t xml:space="preserve">To obtain additional feedback on the first prototype, a focus group comprising of several different travel trainers across the United Kingdom was formed. The purpose of the session was to collect “high quality data” from experts that would help drive the direction of the second prototype’s development phase. The chosen structure of the interview was semi-structured. This was done to allow for a mixture of both closed and open-ended questions in case there was the potential to pursue additional information. </w:t>
-      </w:r>
-    </w:p>
-    <w:p>
-      <w:pPr>
-        <w:rPr>
-          <w:lang w:val="en-US"/>
-        </w:rPr>
-      </w:pPr>
-      <w:r>
-        <w:rPr>
-          <w:lang w:val="en-US"/>
-        </w:rPr>
-        <w:t>In line with research conducted by Robson et al, the questions are designed to be short in nature to avoid risking a decrease in the interviewee’s understanding of the whole question. Similarly, the interview will also avoid the use of multi-</w:t>
-      </w:r>
-      <w:proofErr w:type="spellStart"/>
-      <w:r>
-        <w:rPr>
-          <w:lang w:val="en-US"/>
-        </w:rPr>
-        <w:t>barrelled</w:t>
-      </w:r>
-      <w:proofErr w:type="spellEnd"/>
-      <w:r>
-        <w:rPr>
-          <w:lang w:val="en-US"/>
-        </w:rPr>
-        <w:t xml:space="preserve"> questions. </w:t>
-      </w:r>
-      <w:r>
-        <w:rPr>
-          <w:lang w:val="en-US"/>
-        </w:rPr>
-        <w:t>Another aim during the design of the questions was</w:t>
-      </w:r>
-      <w:r>
-        <w:rPr>
-          <w:lang w:val="en-US"/>
-        </w:rPr>
-        <w:t xml:space="preserve"> to avoid invoking any sense of ambiguity or bias</w:t>
-      </w:r>
-      <w:r>
-        <w:rPr>
-          <w:lang w:val="en-US"/>
-        </w:rPr>
-        <w:t>. This was done</w:t>
-      </w:r>
-      <w:r>
-        <w:rPr>
-          <w:lang w:val="en-US"/>
-        </w:rPr>
-        <w:t xml:space="preserve"> </w:t>
-      </w:r>
-      <w:r>
-        <w:rPr>
-          <w:lang w:val="en-US"/>
-        </w:rPr>
-        <w:t xml:space="preserve">by first </w:t>
-      </w:r>
-      <w:proofErr w:type="spellStart"/>
-      <w:r>
-        <w:rPr>
-          <w:lang w:val="en-US"/>
-        </w:rPr>
-        <w:t>obtainining</w:t>
-      </w:r>
-      <w:proofErr w:type="spellEnd"/>
-      <w:r>
-        <w:rPr>
           <w:lang w:val="en-US"/>
         </w:rPr>
         <w:t xml:space="preserve"> a definitive answer through a closed ended question. A subsequent open-ended question is then used to encourage further elaboration. </w:t>
@@ -704,7 +700,19 @@
         <w:rPr>
           <w:lang w:val="en-US"/>
         </w:rPr>
-        <w:t xml:space="preserve">The feedback sessions will all be recorded and transcribed with permission from the participants as </w:t>
+        <w:t xml:space="preserve">The feedback sessions </w:t>
+      </w:r>
+      <w:r>
+        <w:rPr>
+          <w:lang w:val="en-US"/>
+        </w:rPr>
+        <w:t>were all</w:t>
+      </w:r>
+      <w:r>
+        <w:rPr>
+          <w:lang w:val="en-US"/>
+        </w:rPr>
+        <w:t xml:space="preserve"> recorded and transcribed with permission from the participants as </w:t>
       </w:r>
       <w:r>
         <w:rPr>

</xml_diff>